<commit_message>
Started adding client side javadocs.
-Removed a couple of unused filters.

-Changed the way that controllers are added so that anonymous functions
are no longer used.
</commit_message>
<xml_diff>
--- a/Documentation/Web App Documentation.docx
+++ b/Documentation/Web App Documentation.docx
@@ -961,78 +961,79 @@
         <w:t>Getting Data</w:t>
       </w:r>
     </w:p>
-    <w:p>
+    <w:p/>
+    <w:p>
+      <w:r>
+        <w:t>This tab is used for a more targeted approach to exploring the network. First, a user must choose a single gene of interest and then click the "Get Data" button.</w:t>
+      </w:r>
+    </w:p>
+    <w:p/>
+    <w:p>
+      <w:proofErr w:type="gramStart"/>
+      <w:r>
+        <w:t>{{ :</w:t>
+      </w:r>
+      <w:proofErr w:type="gramEnd"/>
+      <w:r>
+        <w:t>projects:epistromaweb:interaction_explorer_signle_gene.png?850 |}}</w:t>
+      </w:r>
+    </w:p>
+    <w:p/>
+    <w:p>
+      <w:r>
+        <w:t xml:space="preserve">Once the graph is loaded, the genes available for selection are simply the </w:t>
+      </w:r>
+      <w:proofErr w:type="spellStart"/>
+      <w:r>
+        <w:t>neighbours</w:t>
+      </w:r>
+      <w:proofErr w:type="spellEnd"/>
+      <w:r>
+        <w:t xml:space="preserve"> of the selected gene. In this case, the available genes are: STAT1-S, WARS-S, TAP1-S, and LAG3-S.</w:t>
+      </w:r>
+    </w:p>
+    <w:p/>
+    <w:p>
+      <w:r>
+        <w:t>Suppose that STAT1-S is selected and "Get Data" is then clicked. Here is the resulting graph:</w:t>
+      </w:r>
+    </w:p>
+    <w:p/>
+    <w:p>
+      <w:proofErr w:type="gramStart"/>
+      <w:r>
+        <w:t>{{ :</w:t>
+      </w:r>
+      <w:proofErr w:type="gramEnd"/>
+      <w:r>
+        <w:t>projects:epistromaweb:interaction_explorer_2_levels.png?850 |}}</w:t>
+      </w:r>
       <w:bookmarkStart w:id="0" w:name="_GoBack"/>
       <w:bookmarkEnd w:id="0"/>
     </w:p>
-    <w:p>
-      <w:r>
-        <w:t>This tab is used for a more targeted approach to exploring the network. First, a user must choose a single gene of interest and then click the "Get Data" button.</w:t>
-      </w:r>
-    </w:p>
-    <w:p/>
-    <w:p>
-      <w:proofErr w:type="gramStart"/>
-      <w:r>
-        <w:t>{{ :</w:t>
-      </w:r>
-      <w:proofErr w:type="gramEnd"/>
-      <w:r>
-        <w:t>projects:epistromaweb:interaction_explorer_signle_gene.png?850 |}}</w:t>
-      </w:r>
-    </w:p>
-    <w:p/>
-    <w:p>
-      <w:r>
-        <w:t xml:space="preserve">Once the graph is loaded, the genes available for selection are simply the </w:t>
+    <w:p/>
+    <w:p>
+      <w:r>
+        <w:t xml:space="preserve">This process can be repeated over and over again to go beyond the 2nd </w:t>
       </w:r>
       <w:proofErr w:type="spellStart"/>
       <w:r>
-        <w:t>neighbours</w:t>
+        <w:t>neighbour</w:t>
       </w:r>
       <w:proofErr w:type="spellEnd"/>
       <w:r>
-        <w:t xml:space="preserve"> of the selected gene. In this case, the available genes are: STAT1-S, WARS-S, TAP1-S, and LAG3-S.</w:t>
-      </w:r>
-    </w:p>
-    <w:p/>
-    <w:p>
-      <w:r>
-        <w:t>Suppose that STAT1-S is selected and "Get Data" is then clicked. Here is the resulting graph:</w:t>
-      </w:r>
-    </w:p>
-    <w:p/>
-    <w:p>
-      <w:proofErr w:type="gramStart"/>
-      <w:r>
-        <w:t>{{ :</w:t>
-      </w:r>
-      <w:proofErr w:type="gramEnd"/>
-      <w:r>
-        <w:t>projects:epistromaweb:interaction_explorer_2_levels.png?850 |}}</w:t>
-      </w:r>
-    </w:p>
-    <w:p/>
-    <w:p>
-      <w:r>
-        <w:t xml:space="preserve">This process can be repeated over and over again to go beyond the 2nd </w:t>
-      </w:r>
-      <w:proofErr w:type="spellStart"/>
-      <w:r>
-        <w:t>neighbour</w:t>
-      </w:r>
-      <w:proofErr w:type="spellEnd"/>
-      <w:r>
         <w:t xml:space="preserve"> level available in the main graph. </w:t>
       </w:r>
     </w:p>
     <w:p/>
     <w:p>
-      <w:r>
-        <w:t>=== Removing Genes of Interest ===</w:t>
-      </w:r>
-    </w:p>
-    <w:p/>
+      <w:pPr>
+        <w:pStyle w:val="Heading4"/>
+      </w:pPr>
+      <w:r>
+        <w:t>Removing Genes of Interest</w:t>
+      </w:r>
+    </w:p>
     <w:p>
       <w:r>
         <w:t>If removing only a single gene, one can only remove the most recently added gene (the gene at the bottom of the Selected Path list). This will refresh the graph to the previous state.</w:t>
@@ -1045,120 +1046,13 @@
       </w:r>
     </w:p>
     <w:p/>
-    <w:p>
-      <w:r>
-        <w:t>===== Test Cases =====</w:t>
-      </w:r>
-    </w:p>
-    <w:p>
-      <w:r>
-        <w:t>==== Main Graph ====</w:t>
-      </w:r>
-    </w:p>
-    <w:p/>
-    <w:p>
-      <w:r>
-        <w:t>==== Interaction Explorer ====</w:t>
-      </w:r>
-    </w:p>
-    <w:p/>
-    <w:p>
-      <w:r>
-        <w:lastRenderedPageBreak/>
-        <w:t>==== Path Existence ====</w:t>
-      </w:r>
-    </w:p>
-    <w:p/>
-    <w:p>
-      <w:r>
-        <w:t>===== Timeline =====</w:t>
-      </w:r>
-    </w:p>
-    <w:p>
-      <w:r>
-        <w:t>==== July 11-15 ====</w:t>
-      </w:r>
-    </w:p>
-    <w:p/>
-    <w:p>
-      <w:r>
-        <w:t xml:space="preserve">  * Finish implementing multiple file uploads for the delta matrix</w:t>
-      </w:r>
-    </w:p>
-    <w:p>
-      <w:r>
-        <w:t xml:space="preserve">  * Add the ability to delete a file</w:t>
-      </w:r>
-    </w:p>
-    <w:p>
-      <w:r>
-        <w:t xml:space="preserve">  * Bulletproof server so that it can’t be crashed by bad requests</w:t>
-      </w:r>
-    </w:p>
-    <w:p>
-      <w:r>
-        <w:t xml:space="preserve">  * Add more validation to R scripts and send errors in the case that bad information such as a missing gene or incorrect filename are supplied</w:t>
-      </w:r>
-    </w:p>
-    <w:p>
-      <w:r>
-        <w:t xml:space="preserve">  * Create test cases for the app</w:t>
-      </w:r>
-    </w:p>
-    <w:p>
-      <w:r>
-        <w:t xml:space="preserve">  * Cleanup code and remove unnecessary files</w:t>
-      </w:r>
-    </w:p>
-    <w:p>
-      <w:r>
-        <w:t xml:space="preserve">  * Add documentation to the R Code</w:t>
-      </w:r>
-    </w:p>
-    <w:p/>
-    <w:p>
-      <w:r>
-        <w:t>==== July 18-22 ====</w:t>
-      </w:r>
-    </w:p>
-    <w:p>
-      <w:r>
-        <w:t xml:space="preserve">  * Add documentation to client-side code</w:t>
-      </w:r>
-    </w:p>
-    <w:p>
-      <w:r>
-        <w:t xml:space="preserve">  * Add documentation to server-side code</w:t>
-      </w:r>
-    </w:p>
-    <w:p>
-      <w:r>
-        <w:t xml:space="preserve">  * Separate data from layouts </w:t>
-      </w:r>
-    </w:p>
-    <w:p>
-      <w:r>
-        <w:t xml:space="preserve">  * Might have to move layout and </w:t>
-      </w:r>
-      <w:proofErr w:type="spellStart"/>
-      <w:r>
-        <w:t>stying</w:t>
-      </w:r>
-      <w:proofErr w:type="spellEnd"/>
-      <w:r>
-        <w:t xml:space="preserve"> options to client side</w:t>
-      </w:r>
-    </w:p>
-    <w:p>
-      <w:r>
-        <w:t xml:space="preserve">  * Can instead keep track of which tab request came from (query, layout), </w:t>
-      </w:r>
-    </w:p>
-    <w:p>
-      <w:r>
-        <w:t xml:space="preserve">  * Create a tab for the communities</w:t>
-      </w:r>
-    </w:p>
+    <w:p/>
+    <w:p/>
+    <w:p/>
+    <w:p/>
+    <w:p/>
+    <w:p/>
+    <w:p/>
     <w:sectPr>
       <w:pgSz w:w="12240" w:h="15840"/>
       <w:pgMar w:top="1440" w:right="1440" w:bottom="1440" w:left="1440" w:header="720" w:footer="720" w:gutter="0"/>

</xml_diff>